<commit_message>
feat(): add docs content
</commit_message>
<xml_diff>
--- a/projectDocs/刘君昊/接口信息.docx
+++ b/projectDocs/刘君昊/接口信息.docx
@@ -192,7 +192,23 @@
           <w:rFonts w:eastAsiaTheme="minorHAnsi" w:hint="eastAsia"/>
           <w:lang w:bidi="he-IL"/>
         </w:rPr>
-        <w:t>返回值类型 ：bool</w:t>
+        <w:t>返回</w:t>
+      </w:r>
+      <w:proofErr w:type="gramStart"/>
+      <w:r>
+        <w:rPr>
+          <w:rFonts w:eastAsiaTheme="minorHAnsi" w:hint="eastAsia"/>
+          <w:lang w:bidi="he-IL"/>
+        </w:rPr>
+        <w:t>值类型</w:t>
+      </w:r>
+      <w:proofErr w:type="gramEnd"/>
+      <w:r>
+        <w:rPr>
+          <w:rFonts w:eastAsiaTheme="minorHAnsi" w:hint="eastAsia"/>
+          <w:lang w:bidi="he-IL"/>
+        </w:rPr>
+        <w:t xml:space="preserve"> ：bool</w:t>
       </w:r>
     </w:p>
     <w:p>
@@ -383,7 +399,23 @@
           <w:rFonts w:eastAsiaTheme="minorHAnsi" w:hint="eastAsia"/>
           <w:lang w:bidi="he-IL"/>
         </w:rPr>
-        <w:t>返回值类型 ：bool</w:t>
+        <w:t>返回</w:t>
+      </w:r>
+      <w:proofErr w:type="gramStart"/>
+      <w:r>
+        <w:rPr>
+          <w:rFonts w:eastAsiaTheme="minorHAnsi" w:hint="eastAsia"/>
+          <w:lang w:bidi="he-IL"/>
+        </w:rPr>
+        <w:t>值类型</w:t>
+      </w:r>
+      <w:proofErr w:type="gramEnd"/>
+      <w:r>
+        <w:rPr>
+          <w:rFonts w:eastAsiaTheme="minorHAnsi" w:hint="eastAsia"/>
+          <w:lang w:bidi="he-IL"/>
+        </w:rPr>
+        <w:t xml:space="preserve"> ：bool</w:t>
       </w:r>
     </w:p>
     <w:p>
@@ -584,7 +616,23 @@
           <w:rFonts w:eastAsiaTheme="minorHAnsi" w:hint="eastAsia"/>
           <w:lang w:bidi="he-IL"/>
         </w:rPr>
-        <w:t>返回值类型 ：String</w:t>
+        <w:t>返回</w:t>
+      </w:r>
+      <w:proofErr w:type="gramStart"/>
+      <w:r>
+        <w:rPr>
+          <w:rFonts w:eastAsiaTheme="minorHAnsi" w:hint="eastAsia"/>
+          <w:lang w:bidi="he-IL"/>
+        </w:rPr>
+        <w:t>值类型</w:t>
+      </w:r>
+      <w:proofErr w:type="gramEnd"/>
+      <w:r>
+        <w:rPr>
+          <w:rFonts w:eastAsiaTheme="minorHAnsi" w:hint="eastAsia"/>
+          <w:lang w:bidi="he-IL"/>
+        </w:rPr>
+        <w:t xml:space="preserve"> ：String</w:t>
       </w:r>
     </w:p>
     <w:p>
@@ -617,15 +665,51 @@
           <w:szCs w:val="21"/>
           <w:lang w:bidi="he-IL"/>
         </w:rPr>
-        <w:t>图片分割实现了将待处理的图片实现分割，完成证件照制作的相关功能。</w:t>
-      </w:r>
+        <w:t>图片分割实现了将待处理的图片实现分割，完成证件</w:t>
+      </w:r>
+      <w:proofErr w:type="gramStart"/>
       <w:r>
         <w:rPr>
           <w:rFonts w:eastAsiaTheme="minorHAnsi" w:hint="eastAsia"/>
           <w:szCs w:val="21"/>
           <w:lang w:bidi="he-IL"/>
         </w:rPr>
-        <w:t>该接口可以将待处理的图片以及处理完成的图片全部保存在服务器中，并且可以将图片元信息保存至数据库中。返回值是处理完成的图片的图片名。</w:t>
+        <w:t>照制作</w:t>
+      </w:r>
+      <w:proofErr w:type="gramEnd"/>
+      <w:r>
+        <w:rPr>
+          <w:rFonts w:eastAsiaTheme="minorHAnsi" w:hint="eastAsia"/>
+          <w:szCs w:val="21"/>
+          <w:lang w:bidi="he-IL"/>
+        </w:rPr>
+        <w:t>的相关功能。</w:t>
+      </w:r>
+      <w:r>
+        <w:rPr>
+          <w:rFonts w:eastAsiaTheme="minorHAnsi" w:hint="eastAsia"/>
+          <w:szCs w:val="21"/>
+          <w:lang w:bidi="he-IL"/>
+        </w:rPr>
+        <w:t>该接口可以将待处理的图片以及处理完成的图片全部保存在服务器中，并且可以将</w:t>
+      </w:r>
+      <w:proofErr w:type="gramStart"/>
+      <w:r>
+        <w:rPr>
+          <w:rFonts w:eastAsiaTheme="minorHAnsi" w:hint="eastAsia"/>
+          <w:szCs w:val="21"/>
+          <w:lang w:bidi="he-IL"/>
+        </w:rPr>
+        <w:t>图片元信息</w:t>
+      </w:r>
+      <w:proofErr w:type="gramEnd"/>
+      <w:r>
+        <w:rPr>
+          <w:rFonts w:eastAsiaTheme="minorHAnsi" w:hint="eastAsia"/>
+          <w:szCs w:val="21"/>
+          <w:lang w:bidi="he-IL"/>
+        </w:rPr>
+        <w:t>保存至数据库中。返回值是处理完成的图片的图片名。</w:t>
       </w:r>
     </w:p>
     <w:p>
@@ -794,7 +878,23 @@
           <w:rFonts w:eastAsiaTheme="minorHAnsi" w:hint="eastAsia"/>
           <w:lang w:bidi="he-IL"/>
         </w:rPr>
-        <w:t>返回值类型 ：String</w:t>
+        <w:t>返回</w:t>
+      </w:r>
+      <w:proofErr w:type="gramStart"/>
+      <w:r>
+        <w:rPr>
+          <w:rFonts w:eastAsiaTheme="minorHAnsi" w:hint="eastAsia"/>
+          <w:lang w:bidi="he-IL"/>
+        </w:rPr>
+        <w:t>值类型</w:t>
+      </w:r>
+      <w:proofErr w:type="gramEnd"/>
+      <w:r>
+        <w:rPr>
+          <w:rFonts w:eastAsiaTheme="minorHAnsi" w:hint="eastAsia"/>
+          <w:lang w:bidi="he-IL"/>
+        </w:rPr>
+        <w:t xml:space="preserve"> ：String</w:t>
       </w:r>
     </w:p>
     <w:p>
@@ -826,7 +926,43 @@
           <w:szCs w:val="21"/>
           <w:lang w:bidi="he-IL"/>
         </w:rPr>
-        <w:t>图片美化实现了将待处理的图片实现美化，完成证件照制作的相关功能。该接口可以将待处理的图片以及处理完成的图片全部保存在服务器中，并且可以将图片元信息保存至数据库中。返回值是处理完成的图片的图片名。</w:t>
+        <w:t>图片美化实现了将待处理的图片实现美化，完成证件</w:t>
+      </w:r>
+      <w:proofErr w:type="gramStart"/>
+      <w:r>
+        <w:rPr>
+          <w:rFonts w:eastAsiaTheme="minorHAnsi" w:hint="eastAsia"/>
+          <w:szCs w:val="21"/>
+          <w:lang w:bidi="he-IL"/>
+        </w:rPr>
+        <w:t>照制作</w:t>
+      </w:r>
+      <w:proofErr w:type="gramEnd"/>
+      <w:r>
+        <w:rPr>
+          <w:rFonts w:eastAsiaTheme="minorHAnsi" w:hint="eastAsia"/>
+          <w:szCs w:val="21"/>
+          <w:lang w:bidi="he-IL"/>
+        </w:rPr>
+        <w:t>的相关功能。该接口可以将待处理的图片以及处理完成的图片全部保存在服务器中，并且可以将</w:t>
+      </w:r>
+      <w:proofErr w:type="gramStart"/>
+      <w:r>
+        <w:rPr>
+          <w:rFonts w:eastAsiaTheme="minorHAnsi" w:hint="eastAsia"/>
+          <w:szCs w:val="21"/>
+          <w:lang w:bidi="he-IL"/>
+        </w:rPr>
+        <w:t>图片元信息</w:t>
+      </w:r>
+      <w:proofErr w:type="gramEnd"/>
+      <w:r>
+        <w:rPr>
+          <w:rFonts w:eastAsiaTheme="minorHAnsi" w:hint="eastAsia"/>
+          <w:szCs w:val="21"/>
+          <w:lang w:bidi="he-IL"/>
+        </w:rPr>
+        <w:t>保存至数据库中。返回值是处理完成的图片的图片名。</w:t>
       </w:r>
     </w:p>
     <w:p>
@@ -962,7 +1098,23 @@
           <w:rFonts w:eastAsiaTheme="minorHAnsi"/>
           <w:lang w:bidi="he-IL"/>
         </w:rPr>
-        <w:t xml:space="preserve">        byte[] data = null;</w:t>
+        <w:t xml:space="preserve">        </w:t>
+      </w:r>
+      <w:proofErr w:type="gramStart"/>
+      <w:r>
+        <w:rPr>
+          <w:rFonts w:eastAsiaTheme="minorHAnsi"/>
+          <w:lang w:bidi="he-IL"/>
+        </w:rPr>
+        <w:t>byte[</w:t>
+      </w:r>
+      <w:proofErr w:type="gramEnd"/>
+      <w:r>
+        <w:rPr>
+          <w:rFonts w:eastAsiaTheme="minorHAnsi"/>
+          <w:lang w:bidi="he-IL"/>
+        </w:rPr>
+        <w:t>] data = null;</w:t>
       </w:r>
     </w:p>
     <w:p>
@@ -1048,6 +1200,7 @@
         <w:t xml:space="preserve">            data = new byte[</w:t>
       </w:r>
       <w:proofErr w:type="spellStart"/>
+      <w:proofErr w:type="gramStart"/>
       <w:r>
         <w:rPr>
           <w:rFonts w:eastAsiaTheme="minorHAnsi"/>
@@ -1056,6 +1209,7 @@
         <w:t>in.available</w:t>
       </w:r>
       <w:proofErr w:type="spellEnd"/>
+      <w:proofErr w:type="gramEnd"/>
       <w:r>
         <w:rPr>
           <w:rFonts w:eastAsiaTheme="minorHAnsi"/>
@@ -1081,6 +1235,7 @@
         <w:t xml:space="preserve">            </w:t>
       </w:r>
       <w:proofErr w:type="spellStart"/>
+      <w:proofErr w:type="gramStart"/>
       <w:r>
         <w:rPr>
           <w:rFonts w:eastAsiaTheme="minorHAnsi"/>
@@ -1089,6 +1244,7 @@
         <w:t>in.read</w:t>
       </w:r>
       <w:proofErr w:type="spellEnd"/>
+      <w:proofErr w:type="gramEnd"/>
       <w:r>
         <w:rPr>
           <w:rFonts w:eastAsiaTheme="minorHAnsi"/>
@@ -1147,6 +1303,7 @@
         <w:t xml:space="preserve">            </w:t>
       </w:r>
       <w:proofErr w:type="spellStart"/>
+      <w:proofErr w:type="gramStart"/>
       <w:r>
         <w:rPr>
           <w:rFonts w:eastAsiaTheme="minorHAnsi"/>
@@ -1155,6 +1312,7 @@
         <w:t>e.printStackTrace</w:t>
       </w:r>
       <w:proofErr w:type="spellEnd"/>
+      <w:proofErr w:type="gramEnd"/>
       <w:r>
         <w:rPr>
           <w:rFonts w:eastAsiaTheme="minorHAnsi"/>
@@ -1194,24 +1352,49 @@
           <w:rFonts w:eastAsiaTheme="minorHAnsi"/>
           <w:lang w:bidi="he-IL"/>
         </w:rPr>
-        <w:t xml:space="preserve">            try{</w:t>
-      </w:r>
-    </w:p>
-    <w:p>
-      <w:pPr>
-        <w:pStyle w:val="a0"/>
-        <w:ind w:firstLine="210"/>
-        <w:rPr>
-          <w:rFonts w:eastAsiaTheme="minorHAnsi"/>
-          <w:lang w:bidi="he-IL"/>
-        </w:rPr>
-      </w:pPr>
-      <w:r>
-        <w:rPr>
-          <w:rFonts w:eastAsiaTheme="minorHAnsi"/>
-          <w:lang w:bidi="he-IL"/>
-        </w:rPr>
-        <w:t xml:space="preserve">                if(in != null){</w:t>
+        <w:t xml:space="preserve">            </w:t>
+      </w:r>
+      <w:proofErr w:type="gramStart"/>
+      <w:r>
+        <w:rPr>
+          <w:rFonts w:eastAsiaTheme="minorHAnsi"/>
+          <w:lang w:bidi="he-IL"/>
+        </w:rPr>
+        <w:t>try{</w:t>
+      </w:r>
+      <w:proofErr w:type="gramEnd"/>
+    </w:p>
+    <w:p>
+      <w:pPr>
+        <w:pStyle w:val="a0"/>
+        <w:ind w:firstLine="210"/>
+        <w:rPr>
+          <w:rFonts w:eastAsiaTheme="minorHAnsi"/>
+          <w:lang w:bidi="he-IL"/>
+        </w:rPr>
+      </w:pPr>
+      <w:r>
+        <w:rPr>
+          <w:rFonts w:eastAsiaTheme="minorHAnsi"/>
+          <w:lang w:bidi="he-IL"/>
+        </w:rPr>
+        <w:t xml:space="preserve">                </w:t>
+      </w:r>
+      <w:proofErr w:type="gramStart"/>
+      <w:r>
+        <w:rPr>
+          <w:rFonts w:eastAsiaTheme="minorHAnsi"/>
+          <w:lang w:bidi="he-IL"/>
+        </w:rPr>
+        <w:t>if(</w:t>
+      </w:r>
+      <w:proofErr w:type="gramEnd"/>
+      <w:r>
+        <w:rPr>
+          <w:rFonts w:eastAsiaTheme="minorHAnsi"/>
+          <w:lang w:bidi="he-IL"/>
+        </w:rPr>
+        <w:t>in != null){</w:t>
       </w:r>
     </w:p>
     <w:p>
@@ -1231,6 +1414,7 @@
         <w:t xml:space="preserve">                    </w:t>
       </w:r>
       <w:proofErr w:type="spellStart"/>
+      <w:proofErr w:type="gramStart"/>
       <w:r>
         <w:rPr>
           <w:rFonts w:eastAsiaTheme="minorHAnsi"/>
@@ -1239,6 +1423,7 @@
         <w:t>in.close</w:t>
       </w:r>
       <w:proofErr w:type="spellEnd"/>
+      <w:proofErr w:type="gramEnd"/>
       <w:r>
         <w:rPr>
           <w:rFonts w:eastAsiaTheme="minorHAnsi"/>
@@ -1278,7 +1463,23 @@
           <w:rFonts w:eastAsiaTheme="minorHAnsi"/>
           <w:lang w:bidi="he-IL"/>
         </w:rPr>
-        <w:t xml:space="preserve">            }catch (</w:t>
+        <w:t xml:space="preserve">            </w:t>
+      </w:r>
+      <w:proofErr w:type="gramStart"/>
+      <w:r>
+        <w:rPr>
+          <w:rFonts w:eastAsiaTheme="minorHAnsi"/>
+          <w:lang w:bidi="he-IL"/>
+        </w:rPr>
+        <w:t>}catch</w:t>
+      </w:r>
+      <w:proofErr w:type="gramEnd"/>
+      <w:r>
+        <w:rPr>
+          <w:rFonts w:eastAsiaTheme="minorHAnsi"/>
+          <w:lang w:bidi="he-IL"/>
+        </w:rPr>
+        <w:t xml:space="preserve"> (</w:t>
       </w:r>
       <w:proofErr w:type="spellStart"/>
       <w:r>
@@ -1314,6 +1515,7 @@
         <w:t xml:space="preserve">                </w:t>
       </w:r>
       <w:proofErr w:type="spellStart"/>
+      <w:proofErr w:type="gramStart"/>
       <w:r>
         <w:rPr>
           <w:rFonts w:eastAsiaTheme="minorHAnsi"/>
@@ -1322,6 +1524,7 @@
         <w:t>e.printStackTrace</w:t>
       </w:r>
       <w:proofErr w:type="spellEnd"/>
+      <w:proofErr w:type="gramEnd"/>
       <w:r>
         <w:rPr>
           <w:rFonts w:eastAsiaTheme="minorHAnsi"/>
@@ -1414,6 +1617,7 @@
         <w:t xml:space="preserve">        return </w:t>
       </w:r>
       <w:proofErr w:type="spellStart"/>
+      <w:proofErr w:type="gramStart"/>
       <w:r>
         <w:rPr>
           <w:rFonts w:eastAsiaTheme="minorHAnsi"/>
@@ -1422,6 +1626,7 @@
         <w:t>encoder.encodeToString</w:t>
       </w:r>
       <w:proofErr w:type="spellEnd"/>
+      <w:proofErr w:type="gramEnd"/>
       <w:r>
         <w:rPr>
           <w:rFonts w:eastAsiaTheme="minorHAnsi"/>
@@ -1474,6 +1679,7 @@
         <w:t xml:space="preserve">    public static String </w:t>
       </w:r>
       <w:proofErr w:type="spellStart"/>
+      <w:proofErr w:type="gramStart"/>
       <w:r>
         <w:rPr>
           <w:rFonts w:eastAsiaTheme="minorHAnsi"/>
@@ -1487,7 +1693,15 @@
           <w:rFonts w:eastAsiaTheme="minorHAnsi"/>
           <w:lang w:bidi="he-IL"/>
         </w:rPr>
-        <w:t>() {</w:t>
+        <w:t>(</w:t>
+      </w:r>
+      <w:proofErr w:type="gramEnd"/>
+      <w:r>
+        <w:rPr>
+          <w:rFonts w:eastAsiaTheme="minorHAnsi"/>
+          <w:lang w:bidi="he-IL"/>
+        </w:rPr>
+        <w:t>) {</w:t>
       </w:r>
     </w:p>
     <w:p>
@@ -1663,7 +1877,23 @@
           <w:rFonts w:eastAsiaTheme="minorHAnsi"/>
           <w:lang w:bidi="he-IL"/>
         </w:rPr>
-        <w:t xml:space="preserve">        StringBuilder result = new StringBuilder();</w:t>
+        <w:t xml:space="preserve">        StringBuilder result = new </w:t>
+      </w:r>
+      <w:proofErr w:type="gramStart"/>
+      <w:r>
+        <w:rPr>
+          <w:rFonts w:eastAsiaTheme="minorHAnsi"/>
+          <w:lang w:bidi="he-IL"/>
+        </w:rPr>
+        <w:t>StringBuilder(</w:t>
+      </w:r>
+      <w:proofErr w:type="gramEnd"/>
+      <w:r>
+        <w:rPr>
+          <w:rFonts w:eastAsiaTheme="minorHAnsi"/>
+          <w:lang w:bidi="he-IL"/>
+        </w:rPr>
+        <w:t>);</w:t>
       </w:r>
     </w:p>
     <w:p>
@@ -1713,8 +1943,17 @@
           <w:rFonts w:eastAsiaTheme="minorHAnsi"/>
           <w:lang w:bidi="he-IL"/>
         </w:rPr>
-        <w:t xml:space="preserve">        try{</w:t>
-      </w:r>
+        <w:t xml:space="preserve">        </w:t>
+      </w:r>
+      <w:proofErr w:type="gramStart"/>
+      <w:r>
+        <w:rPr>
+          <w:rFonts w:eastAsiaTheme="minorHAnsi"/>
+          <w:lang w:bidi="he-IL"/>
+        </w:rPr>
+        <w:t>try{</w:t>
+      </w:r>
+      <w:proofErr w:type="gramEnd"/>
     </w:p>
     <w:p>
       <w:pPr>
@@ -1782,6 +2021,7 @@
         <w:t xml:space="preserve">) </w:t>
       </w:r>
       <w:proofErr w:type="spellStart"/>
+      <w:proofErr w:type="gramStart"/>
       <w:r>
         <w:rPr>
           <w:rFonts w:eastAsiaTheme="minorHAnsi"/>
@@ -1790,6 +2030,7 @@
         <w:t>url.openConnection</w:t>
       </w:r>
       <w:proofErr w:type="spellEnd"/>
+      <w:proofErr w:type="gramEnd"/>
       <w:r>
         <w:rPr>
           <w:rFonts w:eastAsiaTheme="minorHAnsi"/>
@@ -1815,6 +2056,7 @@
         <w:t xml:space="preserve">            </w:t>
       </w:r>
       <w:proofErr w:type="spellStart"/>
+      <w:proofErr w:type="gramStart"/>
       <w:r>
         <w:rPr>
           <w:rFonts w:eastAsiaTheme="minorHAnsi"/>
@@ -1823,6 +2065,7 @@
         <w:t>conn.setRequestMethod</w:t>
       </w:r>
       <w:proofErr w:type="spellEnd"/>
+      <w:proofErr w:type="gramEnd"/>
       <w:r>
         <w:rPr>
           <w:rFonts w:eastAsiaTheme="minorHAnsi"/>
@@ -1858,6 +2101,7 @@
         <w:t xml:space="preserve">            </w:t>
       </w:r>
       <w:proofErr w:type="spellStart"/>
+      <w:proofErr w:type="gramStart"/>
       <w:r>
         <w:rPr>
           <w:rFonts w:eastAsiaTheme="minorHAnsi"/>
@@ -1866,6 +2110,7 @@
         <w:t>conn.setDoOutput</w:t>
       </w:r>
       <w:proofErr w:type="spellEnd"/>
+      <w:proofErr w:type="gramEnd"/>
       <w:r>
         <w:rPr>
           <w:rFonts w:eastAsiaTheme="minorHAnsi"/>
@@ -1891,6 +2136,7 @@
         <w:t xml:space="preserve">            </w:t>
       </w:r>
       <w:proofErr w:type="spellStart"/>
+      <w:proofErr w:type="gramStart"/>
       <w:r>
         <w:rPr>
           <w:rFonts w:eastAsiaTheme="minorHAnsi"/>
@@ -1899,6 +2145,7 @@
         <w:t>conn.setDoInput</w:t>
       </w:r>
       <w:proofErr w:type="spellEnd"/>
+      <w:proofErr w:type="gramEnd"/>
       <w:r>
         <w:rPr>
           <w:rFonts w:eastAsiaTheme="minorHAnsi"/>
@@ -1934,6 +2181,7 @@
         <w:t xml:space="preserve">            </w:t>
       </w:r>
       <w:proofErr w:type="spellStart"/>
+      <w:proofErr w:type="gramStart"/>
       <w:r>
         <w:rPr>
           <w:rFonts w:eastAsiaTheme="minorHAnsi"/>
@@ -1942,6 +2190,7 @@
         <w:t>conn.setConnectTimeout</w:t>
       </w:r>
       <w:proofErr w:type="spellEnd"/>
+      <w:proofErr w:type="gramEnd"/>
       <w:r>
         <w:rPr>
           <w:rFonts w:eastAsiaTheme="minorHAnsi"/>
@@ -1967,6 +2216,7 @@
         <w:t xml:space="preserve">            </w:t>
       </w:r>
       <w:proofErr w:type="spellStart"/>
+      <w:proofErr w:type="gramStart"/>
       <w:r>
         <w:rPr>
           <w:rFonts w:eastAsiaTheme="minorHAnsi"/>
@@ -1975,6 +2225,7 @@
         <w:t>conn.setReadTimeout</w:t>
       </w:r>
       <w:proofErr w:type="spellEnd"/>
+      <w:proofErr w:type="gramEnd"/>
       <w:r>
         <w:rPr>
           <w:rFonts w:eastAsiaTheme="minorHAnsi"/>
@@ -2000,6 +2251,7 @@
         <w:t xml:space="preserve">            </w:t>
       </w:r>
       <w:proofErr w:type="spellStart"/>
+      <w:proofErr w:type="gramStart"/>
       <w:r>
         <w:rPr>
           <w:rFonts w:eastAsiaTheme="minorHAnsi"/>
@@ -2008,6 +2260,7 @@
         <w:t>conn.setRequestProperty</w:t>
       </w:r>
       <w:proofErr w:type="spellEnd"/>
+      <w:proofErr w:type="gramEnd"/>
       <w:r>
         <w:rPr>
           <w:rFonts w:eastAsiaTheme="minorHAnsi"/>
@@ -2075,6 +2328,7 @@
         <w:t>(</w:t>
       </w:r>
       <w:proofErr w:type="spellStart"/>
+      <w:proofErr w:type="gramStart"/>
       <w:r>
         <w:rPr>
           <w:rFonts w:eastAsiaTheme="minorHAnsi"/>
@@ -2083,6 +2337,7 @@
         <w:t>conn.getOutputStream</w:t>
       </w:r>
       <w:proofErr w:type="spellEnd"/>
+      <w:proofErr w:type="gramEnd"/>
       <w:r>
         <w:rPr>
           <w:rFonts w:eastAsiaTheme="minorHAnsi"/>
@@ -2121,7 +2376,23 @@
           <w:rFonts w:eastAsiaTheme="minorHAnsi"/>
           <w:lang w:bidi="he-IL"/>
         </w:rPr>
-        <w:t xml:space="preserve"> = "{\"parameter\":{\"beautyAlpha\":70},\"extra\":{},\"media_info_list\":[{\"media_data\":\""+ </w:t>
+        <w:t xml:space="preserve"> = "{\"parameter\</w:t>
+      </w:r>
+      <w:proofErr w:type="gramStart"/>
+      <w:r>
+        <w:rPr>
+          <w:rFonts w:eastAsiaTheme="minorHAnsi"/>
+          <w:lang w:bidi="he-IL"/>
+        </w:rPr>
+        <w:t>":{</w:t>
+      </w:r>
+      <w:proofErr w:type="gramEnd"/>
+      <w:r>
+        <w:rPr>
+          <w:rFonts w:eastAsiaTheme="minorHAnsi"/>
+          <w:lang w:bidi="he-IL"/>
+        </w:rPr>
+        <w:t xml:space="preserve">\"beautyAlpha\":70},\"extra\":{},\"media_info_list\":[{\"media_data\":\""+ </w:t>
       </w:r>
       <w:proofErr w:type="spellStart"/>
       <w:r>
@@ -2189,6 +2460,7 @@
         <w:t xml:space="preserve">            </w:t>
       </w:r>
       <w:proofErr w:type="spellStart"/>
+      <w:proofErr w:type="gramStart"/>
       <w:r>
         <w:rPr>
           <w:rFonts w:eastAsiaTheme="minorHAnsi"/>
@@ -2197,6 +2469,7 @@
         <w:t>out.write</w:t>
       </w:r>
       <w:proofErr w:type="spellEnd"/>
+      <w:proofErr w:type="gramEnd"/>
       <w:r>
         <w:rPr>
           <w:rFonts w:eastAsiaTheme="minorHAnsi"/>
@@ -2238,6 +2511,7 @@
         <w:t xml:space="preserve">            </w:t>
       </w:r>
       <w:proofErr w:type="spellStart"/>
+      <w:proofErr w:type="gramStart"/>
       <w:r>
         <w:rPr>
           <w:rFonts w:eastAsiaTheme="minorHAnsi"/>
@@ -2246,6 +2520,7 @@
         <w:t>out.flush</w:t>
       </w:r>
       <w:proofErr w:type="spellEnd"/>
+      <w:proofErr w:type="gramEnd"/>
       <w:r>
         <w:rPr>
           <w:rFonts w:eastAsiaTheme="minorHAnsi"/>
@@ -2271,6 +2546,7 @@
         <w:t xml:space="preserve">            </w:t>
       </w:r>
       <w:proofErr w:type="spellStart"/>
+      <w:proofErr w:type="gramStart"/>
       <w:r>
         <w:rPr>
           <w:rFonts w:eastAsiaTheme="minorHAnsi"/>
@@ -2279,6 +2555,7 @@
         <w:t>out.close</w:t>
       </w:r>
       <w:proofErr w:type="spellEnd"/>
+      <w:proofErr w:type="gramEnd"/>
       <w:r>
         <w:rPr>
           <w:rFonts w:eastAsiaTheme="minorHAnsi"/>
@@ -2314,6 +2591,7 @@
         <w:t xml:space="preserve">            if (200 == </w:t>
       </w:r>
       <w:proofErr w:type="spellStart"/>
+      <w:proofErr w:type="gramStart"/>
       <w:r>
         <w:rPr>
           <w:rFonts w:eastAsiaTheme="minorHAnsi"/>
@@ -2322,6 +2600,7 @@
         <w:t>conn.getResponseCode</w:t>
       </w:r>
       <w:proofErr w:type="spellEnd"/>
+      <w:proofErr w:type="gramEnd"/>
       <w:r>
         <w:rPr>
           <w:rFonts w:eastAsiaTheme="minorHAnsi"/>
@@ -2347,6 +2626,7 @@
         <w:t xml:space="preserve">                in = new </w:t>
       </w:r>
       <w:proofErr w:type="spellStart"/>
+      <w:proofErr w:type="gramStart"/>
       <w:r>
         <w:rPr>
           <w:rFonts w:eastAsiaTheme="minorHAnsi"/>
@@ -2360,7 +2640,15 @@
           <w:rFonts w:eastAsiaTheme="minorHAnsi"/>
           <w:lang w:bidi="he-IL"/>
         </w:rPr>
-        <w:t xml:space="preserve">(new </w:t>
+        <w:t>(</w:t>
+      </w:r>
+      <w:proofErr w:type="gramEnd"/>
+      <w:r>
+        <w:rPr>
+          <w:rFonts w:eastAsiaTheme="minorHAnsi"/>
+          <w:lang w:bidi="he-IL"/>
+        </w:rPr>
+        <w:t xml:space="preserve">new </w:t>
       </w:r>
       <w:proofErr w:type="spellStart"/>
       <w:r>
@@ -2409,7 +2697,23 @@
           <w:rFonts w:eastAsiaTheme="minorHAnsi"/>
           <w:lang w:bidi="he-IL"/>
         </w:rPr>
-        <w:t xml:space="preserve">            }else{</w:t>
+        <w:t xml:space="preserve">            </w:t>
+      </w:r>
+      <w:proofErr w:type="gramStart"/>
+      <w:r>
+        <w:rPr>
+          <w:rFonts w:eastAsiaTheme="minorHAnsi"/>
+          <w:lang w:bidi="he-IL"/>
+        </w:rPr>
+        <w:t>}else</w:t>
+      </w:r>
+      <w:proofErr w:type="gramEnd"/>
+      <w:r>
+        <w:rPr>
+          <w:rFonts w:eastAsiaTheme="minorHAnsi"/>
+          <w:lang w:bidi="he-IL"/>
+        </w:rPr>
+        <w:t>{</w:t>
       </w:r>
     </w:p>
     <w:p>
@@ -2461,6 +2765,7 @@
         <w:t xml:space="preserve"> is an error code:" + </w:t>
       </w:r>
       <w:proofErr w:type="spellStart"/>
+      <w:proofErr w:type="gramStart"/>
       <w:r>
         <w:rPr>
           <w:rFonts w:eastAsiaTheme="minorHAnsi"/>
@@ -2469,6 +2774,7 @@
         <w:t>conn.getResponseCode</w:t>
       </w:r>
       <w:proofErr w:type="spellEnd"/>
+      <w:proofErr w:type="gramEnd"/>
       <w:r>
         <w:rPr>
           <w:rFonts w:eastAsiaTheme="minorHAnsi"/>
@@ -2495,6 +2801,7 @@
         <w:t xml:space="preserve">                in = new </w:t>
       </w:r>
       <w:proofErr w:type="spellStart"/>
+      <w:proofErr w:type="gramStart"/>
       <w:r>
         <w:rPr>
           <w:rFonts w:eastAsiaTheme="minorHAnsi"/>
@@ -2508,7 +2815,15 @@
           <w:rFonts w:eastAsiaTheme="minorHAnsi"/>
           <w:lang w:bidi="he-IL"/>
         </w:rPr>
-        <w:t xml:space="preserve">(new </w:t>
+        <w:t>(</w:t>
+      </w:r>
+      <w:proofErr w:type="gramEnd"/>
+      <w:r>
+        <w:rPr>
+          <w:rFonts w:eastAsiaTheme="minorHAnsi"/>
+          <w:lang w:bidi="he-IL"/>
+        </w:rPr>
+        <w:t xml:space="preserve">new </w:t>
       </w:r>
       <w:proofErr w:type="spellStart"/>
       <w:r>
@@ -2594,6 +2909,7 @@
         <w:t xml:space="preserve">            while ((line = </w:t>
       </w:r>
       <w:proofErr w:type="spellStart"/>
+      <w:proofErr w:type="gramStart"/>
       <w:r>
         <w:rPr>
           <w:rFonts w:eastAsiaTheme="minorHAnsi"/>
@@ -2602,6 +2918,7 @@
         <w:t>in.readLine</w:t>
       </w:r>
       <w:proofErr w:type="spellEnd"/>
+      <w:proofErr w:type="gramEnd"/>
       <w:r>
         <w:rPr>
           <w:rFonts w:eastAsiaTheme="minorHAnsi"/>
@@ -2627,6 +2944,7 @@
         <w:t xml:space="preserve">                </w:t>
       </w:r>
       <w:proofErr w:type="spellStart"/>
+      <w:proofErr w:type="gramStart"/>
       <w:r>
         <w:rPr>
           <w:rFonts w:eastAsiaTheme="minorHAnsi"/>
@@ -2635,6 +2953,7 @@
         <w:t>result.append</w:t>
       </w:r>
       <w:proofErr w:type="spellEnd"/>
+      <w:proofErr w:type="gramEnd"/>
       <w:r>
         <w:rPr>
           <w:rFonts w:eastAsiaTheme="minorHAnsi"/>
@@ -2707,7 +3026,23 @@
           <w:rFonts w:eastAsiaTheme="minorHAnsi"/>
           <w:lang w:bidi="he-IL"/>
         </w:rPr>
-        <w:t xml:space="preserve">        }catch (Exception e){</w:t>
+        <w:t xml:space="preserve">        </w:t>
+      </w:r>
+      <w:proofErr w:type="gramStart"/>
+      <w:r>
+        <w:rPr>
+          <w:rFonts w:eastAsiaTheme="minorHAnsi"/>
+          <w:lang w:bidi="he-IL"/>
+        </w:rPr>
+        <w:t>}catch</w:t>
+      </w:r>
+      <w:proofErr w:type="gramEnd"/>
+      <w:r>
+        <w:rPr>
+          <w:rFonts w:eastAsiaTheme="minorHAnsi"/>
+          <w:lang w:bidi="he-IL"/>
+        </w:rPr>
+        <w:t xml:space="preserve"> (Exception e){</w:t>
       </w:r>
     </w:p>
     <w:p>
@@ -2727,6 +3062,7 @@
         <w:t xml:space="preserve">            </w:t>
       </w:r>
       <w:proofErr w:type="spellStart"/>
+      <w:proofErr w:type="gramStart"/>
       <w:r>
         <w:rPr>
           <w:rFonts w:eastAsiaTheme="minorHAnsi"/>
@@ -2735,6 +3071,7 @@
         <w:t>e.printStackTrace</w:t>
       </w:r>
       <w:proofErr w:type="spellEnd"/>
+      <w:proofErr w:type="gramEnd"/>
       <w:r>
         <w:rPr>
           <w:rFonts w:eastAsiaTheme="minorHAnsi"/>
@@ -2757,41 +3094,82 @@
           <w:rFonts w:eastAsiaTheme="minorHAnsi"/>
           <w:lang w:bidi="he-IL"/>
         </w:rPr>
-        <w:t xml:space="preserve">        }finally {</w:t>
-      </w:r>
-    </w:p>
-    <w:p>
-      <w:pPr>
-        <w:pStyle w:val="a0"/>
-        <w:ind w:firstLine="210"/>
-        <w:rPr>
-          <w:rFonts w:eastAsiaTheme="minorHAnsi"/>
-          <w:lang w:bidi="he-IL"/>
-        </w:rPr>
-      </w:pPr>
-      <w:r>
-        <w:rPr>
-          <w:rFonts w:eastAsiaTheme="minorHAnsi"/>
-          <w:lang w:bidi="he-IL"/>
-        </w:rPr>
-        <w:t xml:space="preserve">            try{</w:t>
-      </w:r>
-    </w:p>
-    <w:p>
-      <w:pPr>
-        <w:pStyle w:val="a0"/>
-        <w:ind w:firstLine="210"/>
-        <w:rPr>
-          <w:rFonts w:eastAsiaTheme="minorHAnsi"/>
-          <w:lang w:bidi="he-IL"/>
-        </w:rPr>
-      </w:pPr>
-      <w:r>
-        <w:rPr>
-          <w:rFonts w:eastAsiaTheme="minorHAnsi"/>
-          <w:lang w:bidi="he-IL"/>
-        </w:rPr>
-        <w:t xml:space="preserve">                if(out != null){</w:t>
+        <w:t xml:space="preserve">        </w:t>
+      </w:r>
+      <w:proofErr w:type="gramStart"/>
+      <w:r>
+        <w:rPr>
+          <w:rFonts w:eastAsiaTheme="minorHAnsi"/>
+          <w:lang w:bidi="he-IL"/>
+        </w:rPr>
+        <w:t>}finally</w:t>
+      </w:r>
+      <w:proofErr w:type="gramEnd"/>
+      <w:r>
+        <w:rPr>
+          <w:rFonts w:eastAsiaTheme="minorHAnsi"/>
+          <w:lang w:bidi="he-IL"/>
+        </w:rPr>
+        <w:t xml:space="preserve"> {</w:t>
+      </w:r>
+    </w:p>
+    <w:p>
+      <w:pPr>
+        <w:pStyle w:val="a0"/>
+        <w:ind w:firstLine="210"/>
+        <w:rPr>
+          <w:rFonts w:eastAsiaTheme="minorHAnsi"/>
+          <w:lang w:bidi="he-IL"/>
+        </w:rPr>
+      </w:pPr>
+      <w:r>
+        <w:rPr>
+          <w:rFonts w:eastAsiaTheme="minorHAnsi"/>
+          <w:lang w:bidi="he-IL"/>
+        </w:rPr>
+        <w:t xml:space="preserve">            </w:t>
+      </w:r>
+      <w:proofErr w:type="gramStart"/>
+      <w:r>
+        <w:rPr>
+          <w:rFonts w:eastAsiaTheme="minorHAnsi"/>
+          <w:lang w:bidi="he-IL"/>
+        </w:rPr>
+        <w:t>try{</w:t>
+      </w:r>
+      <w:proofErr w:type="gramEnd"/>
+    </w:p>
+    <w:p>
+      <w:pPr>
+        <w:pStyle w:val="a0"/>
+        <w:ind w:firstLine="210"/>
+        <w:rPr>
+          <w:rFonts w:eastAsiaTheme="minorHAnsi"/>
+          <w:lang w:bidi="he-IL"/>
+        </w:rPr>
+      </w:pPr>
+      <w:r>
+        <w:rPr>
+          <w:rFonts w:eastAsiaTheme="minorHAnsi"/>
+          <w:lang w:bidi="he-IL"/>
+        </w:rPr>
+        <w:t xml:space="preserve">                </w:t>
+      </w:r>
+      <w:proofErr w:type="gramStart"/>
+      <w:r>
+        <w:rPr>
+          <w:rFonts w:eastAsiaTheme="minorHAnsi"/>
+          <w:lang w:bidi="he-IL"/>
+        </w:rPr>
+        <w:t>if(</w:t>
+      </w:r>
+      <w:proofErr w:type="gramEnd"/>
+      <w:r>
+        <w:rPr>
+          <w:rFonts w:eastAsiaTheme="minorHAnsi"/>
+          <w:lang w:bidi="he-IL"/>
+        </w:rPr>
+        <w:t>out != null){</w:t>
       </w:r>
     </w:p>
     <w:p>
@@ -2811,6 +3189,7 @@
         <w:t xml:space="preserve">                    </w:t>
       </w:r>
       <w:proofErr w:type="spellStart"/>
+      <w:proofErr w:type="gramStart"/>
       <w:r>
         <w:rPr>
           <w:rFonts w:eastAsiaTheme="minorHAnsi"/>
@@ -2819,6 +3198,7 @@
         <w:t>out.close</w:t>
       </w:r>
       <w:proofErr w:type="spellEnd"/>
+      <w:proofErr w:type="gramEnd"/>
       <w:r>
         <w:rPr>
           <w:rFonts w:eastAsiaTheme="minorHAnsi"/>
@@ -2858,7 +3238,23 @@
           <w:rFonts w:eastAsiaTheme="minorHAnsi"/>
           <w:lang w:bidi="he-IL"/>
         </w:rPr>
-        <w:t xml:space="preserve">                if(in != null){</w:t>
+        <w:t xml:space="preserve">                </w:t>
+      </w:r>
+      <w:proofErr w:type="gramStart"/>
+      <w:r>
+        <w:rPr>
+          <w:rFonts w:eastAsiaTheme="minorHAnsi"/>
+          <w:lang w:bidi="he-IL"/>
+        </w:rPr>
+        <w:t>if(</w:t>
+      </w:r>
+      <w:proofErr w:type="gramEnd"/>
+      <w:r>
+        <w:rPr>
+          <w:rFonts w:eastAsiaTheme="minorHAnsi"/>
+          <w:lang w:bidi="he-IL"/>
+        </w:rPr>
+        <w:t>in != null){</w:t>
       </w:r>
     </w:p>
     <w:p>
@@ -2878,6 +3274,7 @@
         <w:t xml:space="preserve">                    </w:t>
       </w:r>
       <w:proofErr w:type="spellStart"/>
+      <w:proofErr w:type="gramStart"/>
       <w:r>
         <w:rPr>
           <w:rFonts w:eastAsiaTheme="minorHAnsi"/>
@@ -2886,6 +3283,7 @@
         <w:t>in.close</w:t>
       </w:r>
       <w:proofErr w:type="spellEnd"/>
+      <w:proofErr w:type="gramEnd"/>
       <w:r>
         <w:rPr>
           <w:rFonts w:eastAsiaTheme="minorHAnsi"/>
@@ -2925,7 +3323,23 @@
           <w:rFonts w:eastAsiaTheme="minorHAnsi"/>
           <w:lang w:bidi="he-IL"/>
         </w:rPr>
-        <w:t xml:space="preserve">            }catch (</w:t>
+        <w:t xml:space="preserve">            </w:t>
+      </w:r>
+      <w:proofErr w:type="gramStart"/>
+      <w:r>
+        <w:rPr>
+          <w:rFonts w:eastAsiaTheme="minorHAnsi"/>
+          <w:lang w:bidi="he-IL"/>
+        </w:rPr>
+        <w:t>}catch</w:t>
+      </w:r>
+      <w:proofErr w:type="gramEnd"/>
+      <w:r>
+        <w:rPr>
+          <w:rFonts w:eastAsiaTheme="minorHAnsi"/>
+          <w:lang w:bidi="he-IL"/>
+        </w:rPr>
+        <w:t xml:space="preserve"> (</w:t>
       </w:r>
       <w:proofErr w:type="spellStart"/>
       <w:r>
@@ -2977,6 +3391,7 @@
         <w:t xml:space="preserve">                </w:t>
       </w:r>
       <w:proofErr w:type="spellStart"/>
+      <w:proofErr w:type="gramStart"/>
       <w:r>
         <w:rPr>
           <w:rFonts w:eastAsiaTheme="minorHAnsi"/>
@@ -2985,6 +3400,7 @@
         <w:t>ioe.printStackTrace</w:t>
       </w:r>
       <w:proofErr w:type="spellEnd"/>
+      <w:proofErr w:type="gramEnd"/>
       <w:r>
         <w:rPr>
           <w:rFonts w:eastAsiaTheme="minorHAnsi"/>
@@ -3044,6 +3460,7 @@
         <w:t xml:space="preserve">        return </w:t>
       </w:r>
       <w:proofErr w:type="spellStart"/>
+      <w:proofErr w:type="gramStart"/>
       <w:r>
         <w:rPr>
           <w:rFonts w:eastAsiaTheme="minorHAnsi"/>
@@ -3052,6 +3469,7 @@
         <w:t>result.toString</w:t>
       </w:r>
       <w:proofErr w:type="spellEnd"/>
+      <w:proofErr w:type="gramEnd"/>
       <w:r>
         <w:rPr>
           <w:rFonts w:eastAsiaTheme="minorHAnsi"/>
@@ -3101,7 +3519,23 @@
           <w:rFonts w:eastAsiaTheme="minorHAnsi"/>
           <w:lang w:bidi="he-IL"/>
         </w:rPr>
-        <w:t xml:space="preserve">    public static void main(String[] </w:t>
+        <w:t xml:space="preserve">    public static void </w:t>
+      </w:r>
+      <w:proofErr w:type="gramStart"/>
+      <w:r>
+        <w:rPr>
+          <w:rFonts w:eastAsiaTheme="minorHAnsi"/>
+          <w:lang w:bidi="he-IL"/>
+        </w:rPr>
+        <w:t>main(</w:t>
+      </w:r>
+      <w:proofErr w:type="gramEnd"/>
+      <w:r>
+        <w:rPr>
+          <w:rFonts w:eastAsiaTheme="minorHAnsi"/>
+          <w:lang w:bidi="he-IL"/>
+        </w:rPr>
+        <w:t xml:space="preserve">String[] </w:t>
       </w:r>
       <w:proofErr w:type="spellStart"/>
       <w:r>
@@ -3203,6 +3637,815 @@
         <w:ind w:firstLine="210"/>
         <w:rPr>
           <w:rFonts w:eastAsiaTheme="minorHAnsi"/>
+          <w:lang w:bidi="he-IL"/>
+        </w:rPr>
+      </w:pPr>
+      <w:r>
+        <w:rPr>
+          <w:rFonts w:eastAsiaTheme="minorHAnsi"/>
+          <w:i/>
+          <w:iCs/>
+          <w:lang w:bidi="he-IL"/>
+        </w:rPr>
+        <w:t>/**</w:t>
+      </w:r>
+      <w:r>
+        <w:rPr>
+          <w:rFonts w:eastAsiaTheme="minorHAnsi"/>
+          <w:i/>
+          <w:iCs/>
+          <w:lang w:bidi="he-IL"/>
+        </w:rPr>
+        <w:br/>
+        <w:t xml:space="preserve"> * </w:t>
+      </w:r>
+      <w:r>
+        <w:rPr>
+          <w:rFonts w:eastAsiaTheme="minorHAnsi" w:hint="eastAsia"/>
+          <w:i/>
+          <w:iCs/>
+          <w:lang w:bidi="he-IL"/>
+        </w:rPr>
+        <w:t>获取</w:t>
+      </w:r>
+      <w:r>
+        <w:rPr>
+          <w:rFonts w:eastAsiaTheme="minorHAnsi"/>
+          <w:i/>
+          <w:iCs/>
+          <w:lang w:bidi="he-IL"/>
+        </w:rPr>
+        <w:t>API</w:t>
+      </w:r>
+      <w:r>
+        <w:rPr>
+          <w:rFonts w:eastAsiaTheme="minorHAnsi" w:hint="eastAsia"/>
+          <w:i/>
+          <w:iCs/>
+          <w:lang w:bidi="he-IL"/>
+        </w:rPr>
+        <w:t>访问</w:t>
+      </w:r>
+      <w:r>
+        <w:rPr>
+          <w:rFonts w:eastAsiaTheme="minorHAnsi"/>
+          <w:i/>
+          <w:iCs/>
+          <w:lang w:bidi="he-IL"/>
+        </w:rPr>
+        <w:t>token</w:t>
+      </w:r>
+      <w:r>
+        <w:rPr>
+          <w:rFonts w:eastAsiaTheme="minorHAnsi"/>
+          <w:i/>
+          <w:iCs/>
+          <w:lang w:bidi="he-IL"/>
+        </w:rPr>
+        <w:br/>
+        <w:t xml:space="preserve"> * </w:t>
+      </w:r>
+      <w:r>
+        <w:rPr>
+          <w:rFonts w:eastAsiaTheme="minorHAnsi" w:hint="eastAsia"/>
+          <w:i/>
+          <w:iCs/>
+          <w:lang w:bidi="he-IL"/>
+        </w:rPr>
+        <w:t>该</w:t>
+      </w:r>
+      <w:r>
+        <w:rPr>
+          <w:rFonts w:eastAsiaTheme="minorHAnsi"/>
+          <w:i/>
+          <w:iCs/>
+          <w:lang w:bidi="he-IL"/>
+        </w:rPr>
+        <w:t>token</w:t>
+      </w:r>
+      <w:r>
+        <w:rPr>
+          <w:rFonts w:eastAsiaTheme="minorHAnsi" w:hint="eastAsia"/>
+          <w:i/>
+          <w:iCs/>
+          <w:lang w:bidi="he-IL"/>
+        </w:rPr>
+        <w:t>有一定的有效期，需要自行管理，当失效时需重新获取</w:t>
+      </w:r>
+      <w:r>
+        <w:rPr>
+          <w:rFonts w:eastAsiaTheme="minorHAnsi"/>
+          <w:i/>
+          <w:iCs/>
+          <w:lang w:bidi="he-IL"/>
+        </w:rPr>
+        <w:t>.</w:t>
+      </w:r>
+      <w:r>
+        <w:rPr>
+          <w:rFonts w:eastAsiaTheme="minorHAnsi"/>
+          <w:i/>
+          <w:iCs/>
+          <w:lang w:bidi="he-IL"/>
+        </w:rPr>
+        <w:br/>
+      </w:r>
+      <w:r>
+        <w:rPr>
+          <w:rFonts w:eastAsiaTheme="minorHAnsi"/>
+          <w:i/>
+          <w:iCs/>
+          <w:lang w:bidi="he-IL"/>
+        </w:rPr>
+        <w:lastRenderedPageBreak/>
+        <w:t xml:space="preserve"> * </w:t>
+      </w:r>
+      <w:r>
+        <w:rPr>
+          <w:rFonts w:eastAsiaTheme="minorHAnsi"/>
+          <w:b/>
+          <w:bCs/>
+          <w:i/>
+          <w:iCs/>
+          <w:lang w:bidi="he-IL"/>
+        </w:rPr>
+        <w:t xml:space="preserve">@param </w:t>
+      </w:r>
+      <w:proofErr w:type="spellStart"/>
+      <w:r>
+        <w:rPr>
+          <w:rFonts w:eastAsiaTheme="minorHAnsi"/>
+          <w:i/>
+          <w:iCs/>
+          <w:lang w:bidi="he-IL"/>
+        </w:rPr>
+        <w:t>ak</w:t>
+      </w:r>
+      <w:proofErr w:type="spellEnd"/>
+      <w:r>
+        <w:rPr>
+          <w:rFonts w:eastAsiaTheme="minorHAnsi"/>
+          <w:i/>
+          <w:iCs/>
+          <w:lang w:bidi="he-IL"/>
+        </w:rPr>
+        <w:t xml:space="preserve"> - </w:t>
+      </w:r>
+      <w:r>
+        <w:rPr>
+          <w:rFonts w:eastAsiaTheme="minorHAnsi" w:hint="eastAsia"/>
+          <w:i/>
+          <w:iCs/>
+          <w:lang w:bidi="he-IL"/>
+        </w:rPr>
+        <w:t>百度</w:t>
+      </w:r>
+      <w:proofErr w:type="gramStart"/>
+      <w:r>
+        <w:rPr>
+          <w:rFonts w:eastAsiaTheme="minorHAnsi" w:hint="eastAsia"/>
+          <w:i/>
+          <w:iCs/>
+          <w:lang w:bidi="he-IL"/>
+        </w:rPr>
+        <w:t>云官网</w:t>
+      </w:r>
+      <w:proofErr w:type="gramEnd"/>
+      <w:r>
+        <w:rPr>
+          <w:rFonts w:eastAsiaTheme="minorHAnsi" w:hint="eastAsia"/>
+          <w:i/>
+          <w:iCs/>
+          <w:lang w:bidi="he-IL"/>
+        </w:rPr>
+        <w:t xml:space="preserve">获取的 </w:t>
+      </w:r>
+      <w:r>
+        <w:rPr>
+          <w:rFonts w:eastAsiaTheme="minorHAnsi"/>
+          <w:i/>
+          <w:iCs/>
+          <w:lang w:bidi="he-IL"/>
+        </w:rPr>
+        <w:t>API Key</w:t>
+      </w:r>
+      <w:r>
+        <w:rPr>
+          <w:rFonts w:eastAsiaTheme="minorHAnsi"/>
+          <w:i/>
+          <w:iCs/>
+          <w:lang w:bidi="he-IL"/>
+        </w:rPr>
+        <w:br/>
+        <w:t xml:space="preserve"> * </w:t>
+      </w:r>
+      <w:r>
+        <w:rPr>
+          <w:rFonts w:eastAsiaTheme="minorHAnsi"/>
+          <w:b/>
+          <w:bCs/>
+          <w:i/>
+          <w:iCs/>
+          <w:lang w:bidi="he-IL"/>
+        </w:rPr>
+        <w:t xml:space="preserve">@param </w:t>
+      </w:r>
+      <w:proofErr w:type="spellStart"/>
+      <w:r>
+        <w:rPr>
+          <w:rFonts w:eastAsiaTheme="minorHAnsi"/>
+          <w:i/>
+          <w:iCs/>
+          <w:lang w:bidi="he-IL"/>
+        </w:rPr>
+        <w:t>sk</w:t>
+      </w:r>
+      <w:proofErr w:type="spellEnd"/>
+      <w:r>
+        <w:rPr>
+          <w:rFonts w:eastAsiaTheme="minorHAnsi"/>
+          <w:i/>
+          <w:iCs/>
+          <w:lang w:bidi="he-IL"/>
+        </w:rPr>
+        <w:t xml:space="preserve"> - </w:t>
+      </w:r>
+      <w:r>
+        <w:rPr>
+          <w:rFonts w:eastAsiaTheme="minorHAnsi" w:hint="eastAsia"/>
+          <w:i/>
+          <w:iCs/>
+          <w:lang w:bidi="he-IL"/>
+        </w:rPr>
+        <w:t>百度</w:t>
+      </w:r>
+      <w:proofErr w:type="gramStart"/>
+      <w:r>
+        <w:rPr>
+          <w:rFonts w:eastAsiaTheme="minorHAnsi" w:hint="eastAsia"/>
+          <w:i/>
+          <w:iCs/>
+          <w:lang w:bidi="he-IL"/>
+        </w:rPr>
+        <w:t>云官网</w:t>
+      </w:r>
+      <w:proofErr w:type="gramEnd"/>
+      <w:r>
+        <w:rPr>
+          <w:rFonts w:eastAsiaTheme="minorHAnsi" w:hint="eastAsia"/>
+          <w:i/>
+          <w:iCs/>
+          <w:lang w:bidi="he-IL"/>
+        </w:rPr>
+        <w:t xml:space="preserve">获取的 </w:t>
+      </w:r>
+      <w:r>
+        <w:rPr>
+          <w:rFonts w:eastAsiaTheme="minorHAnsi"/>
+          <w:i/>
+          <w:iCs/>
+          <w:lang w:bidi="he-IL"/>
+        </w:rPr>
+        <w:t>Secret Key</w:t>
+      </w:r>
+      <w:r>
+        <w:rPr>
+          <w:rFonts w:eastAsiaTheme="minorHAnsi"/>
+          <w:i/>
+          <w:iCs/>
+          <w:lang w:bidi="he-IL"/>
+        </w:rPr>
+        <w:br/>
+        <w:t xml:space="preserve"> * </w:t>
+      </w:r>
+      <w:r>
+        <w:rPr>
+          <w:rFonts w:eastAsiaTheme="minorHAnsi"/>
+          <w:b/>
+          <w:bCs/>
+          <w:i/>
+          <w:iCs/>
+          <w:lang w:bidi="he-IL"/>
+        </w:rPr>
+        <w:t xml:space="preserve">@return </w:t>
+      </w:r>
+      <w:proofErr w:type="spellStart"/>
+      <w:r>
+        <w:rPr>
+          <w:rFonts w:eastAsiaTheme="minorHAnsi"/>
+          <w:i/>
+          <w:iCs/>
+          <w:lang w:bidi="he-IL"/>
+        </w:rPr>
+        <w:t>assess_token</w:t>
+      </w:r>
+      <w:proofErr w:type="spellEnd"/>
+      <w:r>
+        <w:rPr>
+          <w:rFonts w:eastAsiaTheme="minorHAnsi"/>
+          <w:i/>
+          <w:iCs/>
+          <w:lang w:bidi="he-IL"/>
+        </w:rPr>
+        <w:t xml:space="preserve"> </w:t>
+      </w:r>
+      <w:r>
+        <w:rPr>
+          <w:rFonts w:eastAsiaTheme="minorHAnsi" w:hint="eastAsia"/>
+          <w:i/>
+          <w:iCs/>
+          <w:lang w:bidi="he-IL"/>
+        </w:rPr>
+        <w:t>示例：</w:t>
+      </w:r>
+      <w:r>
+        <w:rPr>
+          <w:rFonts w:eastAsiaTheme="minorHAnsi" w:hint="eastAsia"/>
+          <w:i/>
+          <w:iCs/>
+          <w:lang w:bidi="he-IL"/>
+        </w:rPr>
+        <w:br/>
+        <w:t xml:space="preserve"> </w:t>
+      </w:r>
+      <w:r>
+        <w:rPr>
+          <w:rFonts w:eastAsiaTheme="minorHAnsi"/>
+          <w:i/>
+          <w:iCs/>
+          <w:lang w:bidi="he-IL"/>
+        </w:rPr>
+        <w:t>* "24.460da4889caad24cccdb1fea17221975.2592000.1491995545.282335-1234567"</w:t>
+      </w:r>
+      <w:r>
+        <w:rPr>
+          <w:rFonts w:eastAsiaTheme="minorHAnsi"/>
+          <w:i/>
+          <w:iCs/>
+          <w:lang w:bidi="he-IL"/>
+        </w:rPr>
+        <w:br/>
+        <w:t xml:space="preserve"> */</w:t>
+      </w:r>
+      <w:r>
+        <w:rPr>
+          <w:rFonts w:eastAsiaTheme="minorHAnsi"/>
+          <w:i/>
+          <w:iCs/>
+          <w:lang w:bidi="he-IL"/>
+        </w:rPr>
+        <w:br/>
+      </w:r>
+      <w:r>
+        <w:rPr>
+          <w:rFonts w:eastAsiaTheme="minorHAnsi"/>
+          <w:lang w:bidi="he-IL"/>
+        </w:rPr>
+        <w:t xml:space="preserve">public static String </w:t>
+      </w:r>
+      <w:proofErr w:type="spellStart"/>
+      <w:proofErr w:type="gramStart"/>
+      <w:r>
+        <w:rPr>
+          <w:rFonts w:eastAsiaTheme="minorHAnsi"/>
+          <w:lang w:bidi="he-IL"/>
+        </w:rPr>
+        <w:t>getAuth</w:t>
+      </w:r>
+      <w:proofErr w:type="spellEnd"/>
+      <w:r>
+        <w:rPr>
+          <w:rFonts w:eastAsiaTheme="minorHAnsi"/>
+          <w:lang w:bidi="he-IL"/>
+        </w:rPr>
+        <w:t>(</w:t>
+      </w:r>
+      <w:proofErr w:type="gramEnd"/>
+      <w:r>
+        <w:rPr>
+          <w:rFonts w:eastAsiaTheme="minorHAnsi"/>
+          <w:lang w:bidi="he-IL"/>
+        </w:rPr>
+        <w:t xml:space="preserve">String </w:t>
+      </w:r>
+      <w:proofErr w:type="spellStart"/>
+      <w:r>
+        <w:rPr>
+          <w:rFonts w:eastAsiaTheme="minorHAnsi"/>
+          <w:lang w:bidi="he-IL"/>
+        </w:rPr>
+        <w:t>ak</w:t>
+      </w:r>
+      <w:proofErr w:type="spellEnd"/>
+      <w:r>
+        <w:rPr>
+          <w:rFonts w:eastAsiaTheme="minorHAnsi"/>
+          <w:lang w:bidi="he-IL"/>
+        </w:rPr>
+        <w:t xml:space="preserve">, String </w:t>
+      </w:r>
+      <w:proofErr w:type="spellStart"/>
+      <w:r>
+        <w:rPr>
+          <w:rFonts w:eastAsiaTheme="minorHAnsi"/>
+          <w:lang w:bidi="he-IL"/>
+        </w:rPr>
+        <w:t>sk</w:t>
+      </w:r>
+      <w:proofErr w:type="spellEnd"/>
+      <w:r>
+        <w:rPr>
+          <w:rFonts w:eastAsiaTheme="minorHAnsi"/>
+          <w:lang w:bidi="he-IL"/>
+        </w:rPr>
+        <w:t xml:space="preserve">) </w:t>
+      </w:r>
+    </w:p>
+    <w:p>
+      <w:pPr>
+        <w:pStyle w:val="a0"/>
+        <w:ind w:firstLine="210"/>
+        <w:rPr>
+          <w:rFonts w:eastAsiaTheme="minorHAnsi"/>
+          <w:lang w:bidi="he-IL"/>
+        </w:rPr>
+      </w:pPr>
+    </w:p>
+    <w:p>
+      <w:pPr>
+        <w:pStyle w:val="a0"/>
+        <w:ind w:firstLine="210"/>
+        <w:rPr>
+          <w:rFonts w:eastAsiaTheme="minorHAnsi"/>
+          <w:lang w:bidi="he-IL"/>
+        </w:rPr>
+      </w:pPr>
+    </w:p>
+    <w:p>
+      <w:pPr>
+        <w:pStyle w:val="a0"/>
+        <w:ind w:firstLine="210"/>
+        <w:rPr>
+          <w:rFonts w:eastAsiaTheme="minorHAnsi"/>
+          <w:lang w:bidi="he-IL"/>
+        </w:rPr>
+      </w:pPr>
+      <w:r>
+        <w:rPr>
+          <w:rFonts w:eastAsiaTheme="minorHAnsi"/>
+          <w:i/>
+          <w:iCs/>
+          <w:lang w:bidi="he-IL"/>
+        </w:rPr>
+        <w:t>/**</w:t>
+      </w:r>
+      <w:r>
+        <w:rPr>
+          <w:rFonts w:eastAsiaTheme="minorHAnsi"/>
+          <w:i/>
+          <w:iCs/>
+          <w:lang w:bidi="he-IL"/>
+        </w:rPr>
+        <w:br/>
+        <w:t xml:space="preserve"> * </w:t>
+      </w:r>
+      <w:r>
+        <w:rPr>
+          <w:rFonts w:eastAsiaTheme="minorHAnsi" w:hint="eastAsia"/>
+          <w:i/>
+          <w:iCs/>
+          <w:lang w:bidi="he-IL"/>
+        </w:rPr>
+        <w:t>获取权限</w:t>
+      </w:r>
+      <w:r>
+        <w:rPr>
+          <w:rFonts w:eastAsiaTheme="minorHAnsi"/>
+          <w:i/>
+          <w:iCs/>
+          <w:lang w:bidi="he-IL"/>
+        </w:rPr>
+        <w:t>token</w:t>
+      </w:r>
+      <w:r>
+        <w:rPr>
+          <w:rFonts w:eastAsiaTheme="minorHAnsi"/>
+          <w:i/>
+          <w:iCs/>
+          <w:lang w:bidi="he-IL"/>
+        </w:rPr>
+        <w:br/>
+        <w:t xml:space="preserve"> * </w:t>
+      </w:r>
+      <w:r>
+        <w:rPr>
+          <w:rFonts w:eastAsiaTheme="minorHAnsi"/>
+          <w:b/>
+          <w:bCs/>
+          <w:i/>
+          <w:iCs/>
+          <w:lang w:bidi="he-IL"/>
+        </w:rPr>
+        <w:t xml:space="preserve">@return </w:t>
+      </w:r>
+      <w:r>
+        <w:rPr>
+          <w:rFonts w:eastAsiaTheme="minorHAnsi" w:hint="eastAsia"/>
+          <w:i/>
+          <w:iCs/>
+          <w:lang w:bidi="he-IL"/>
+        </w:rPr>
+        <w:t>返回示例：</w:t>
+      </w:r>
+      <w:r>
+        <w:rPr>
+          <w:rFonts w:eastAsiaTheme="minorHAnsi" w:hint="eastAsia"/>
+          <w:i/>
+          <w:iCs/>
+          <w:lang w:bidi="he-IL"/>
+        </w:rPr>
+        <w:br/>
+        <w:t xml:space="preserve"> </w:t>
+      </w:r>
+      <w:r>
+        <w:rPr>
+          <w:rFonts w:eastAsiaTheme="minorHAnsi"/>
+          <w:i/>
+          <w:iCs/>
+          <w:lang w:bidi="he-IL"/>
+        </w:rPr>
+        <w:t>* {</w:t>
+      </w:r>
+      <w:r>
+        <w:rPr>
+          <w:rFonts w:eastAsiaTheme="minorHAnsi"/>
+          <w:i/>
+          <w:iCs/>
+          <w:lang w:bidi="he-IL"/>
+        </w:rPr>
+        <w:br/>
+        <w:t xml:space="preserve"> * "</w:t>
+      </w:r>
+      <w:proofErr w:type="spellStart"/>
+      <w:r>
+        <w:rPr>
+          <w:rFonts w:eastAsiaTheme="minorHAnsi"/>
+          <w:i/>
+          <w:iCs/>
+          <w:lang w:bidi="he-IL"/>
+        </w:rPr>
+        <w:t>access_token</w:t>
+      </w:r>
+      <w:proofErr w:type="spellEnd"/>
+      <w:r>
+        <w:rPr>
+          <w:rFonts w:eastAsiaTheme="minorHAnsi"/>
+          <w:i/>
+          <w:iCs/>
+          <w:lang w:bidi="he-IL"/>
+        </w:rPr>
+        <w:t>": "24.460da4889caad24cccdb1fea17221975.2592000.1491995545.282335-1234567",</w:t>
+      </w:r>
+      <w:r>
+        <w:rPr>
+          <w:rFonts w:eastAsiaTheme="minorHAnsi"/>
+          <w:i/>
+          <w:iCs/>
+          <w:lang w:bidi="he-IL"/>
+        </w:rPr>
+        <w:br/>
+        <w:t xml:space="preserve"> * "</w:t>
+      </w:r>
+      <w:proofErr w:type="spellStart"/>
+      <w:r>
+        <w:rPr>
+          <w:rFonts w:eastAsiaTheme="minorHAnsi"/>
+          <w:i/>
+          <w:iCs/>
+          <w:lang w:bidi="he-IL"/>
+        </w:rPr>
+        <w:t>expires_in</w:t>
+      </w:r>
+      <w:proofErr w:type="spellEnd"/>
+      <w:r>
+        <w:rPr>
+          <w:rFonts w:eastAsiaTheme="minorHAnsi"/>
+          <w:i/>
+          <w:iCs/>
+          <w:lang w:bidi="he-IL"/>
+        </w:rPr>
+        <w:t>": 2592000</w:t>
+      </w:r>
+      <w:r>
+        <w:rPr>
+          <w:rFonts w:eastAsiaTheme="minorHAnsi"/>
+          <w:i/>
+          <w:iCs/>
+          <w:lang w:bidi="he-IL"/>
+        </w:rPr>
+        <w:br/>
+        <w:t xml:space="preserve"> </w:t>
+      </w:r>
+      <w:proofErr w:type="gramStart"/>
+      <w:r>
+        <w:rPr>
+          <w:rFonts w:eastAsiaTheme="minorHAnsi"/>
+          <w:i/>
+          <w:iCs/>
+          <w:lang w:bidi="he-IL"/>
+        </w:rPr>
+        <w:t>* }</w:t>
+      </w:r>
+      <w:proofErr w:type="gramEnd"/>
+      <w:r>
+        <w:rPr>
+          <w:rFonts w:eastAsiaTheme="minorHAnsi"/>
+          <w:i/>
+          <w:iCs/>
+          <w:lang w:bidi="he-IL"/>
+        </w:rPr>
+        <w:br/>
+        <w:t xml:space="preserve"> */</w:t>
+      </w:r>
+      <w:r>
+        <w:rPr>
+          <w:rFonts w:eastAsiaTheme="minorHAnsi"/>
+          <w:i/>
+          <w:iCs/>
+          <w:lang w:bidi="he-IL"/>
+        </w:rPr>
+        <w:br/>
+      </w:r>
+      <w:r>
+        <w:rPr>
+          <w:rFonts w:eastAsiaTheme="minorHAnsi"/>
+          <w:lang w:bidi="he-IL"/>
+        </w:rPr>
+        <w:t xml:space="preserve">public static String </w:t>
+      </w:r>
+      <w:proofErr w:type="spellStart"/>
+      <w:r>
+        <w:rPr>
+          <w:rFonts w:eastAsiaTheme="minorHAnsi"/>
+          <w:lang w:bidi="he-IL"/>
+        </w:rPr>
+        <w:t>getAuth</w:t>
+      </w:r>
+      <w:proofErr w:type="spellEnd"/>
+    </w:p>
+    <w:p>
+      <w:pPr>
+        <w:pStyle w:val="a0"/>
+        <w:ind w:firstLine="210"/>
+        <w:rPr>
+          <w:rFonts w:eastAsiaTheme="minorHAnsi"/>
+          <w:lang w:bidi="he-IL"/>
+        </w:rPr>
+      </w:pPr>
+    </w:p>
+    <w:p>
+      <w:pPr>
+        <w:pStyle w:val="a0"/>
+        <w:ind w:firstLineChars="0" w:firstLine="0"/>
+        <w:rPr>
+          <w:rFonts w:eastAsiaTheme="minorHAnsi"/>
+          <w:lang w:bidi="he-IL"/>
+        </w:rPr>
+      </w:pPr>
+      <w:r>
+        <w:rPr>
+          <w:rFonts w:eastAsiaTheme="minorHAnsi"/>
+          <w:lang w:bidi="he-IL"/>
+        </w:rPr>
+        <w:t xml:space="preserve">// </w:t>
+      </w:r>
+      <w:r>
+        <w:rPr>
+          <w:rFonts w:eastAsiaTheme="minorHAnsi" w:hint="eastAsia"/>
+          <w:lang w:bidi="he-IL"/>
+        </w:rPr>
+        <w:t>对字节数组字符串进行</w:t>
+      </w:r>
+      <w:r>
+        <w:rPr>
+          <w:rFonts w:eastAsiaTheme="minorHAnsi"/>
+          <w:lang w:bidi="he-IL"/>
+        </w:rPr>
+        <w:t>Base64</w:t>
+      </w:r>
+      <w:r>
+        <w:rPr>
+          <w:rFonts w:eastAsiaTheme="minorHAnsi" w:hint="eastAsia"/>
+          <w:lang w:bidi="he-IL"/>
+        </w:rPr>
+        <w:t>解码并生成图片</w:t>
+      </w:r>
+      <w:r>
+        <w:rPr>
+          <w:rFonts w:eastAsiaTheme="minorHAnsi" w:hint="eastAsia"/>
+          <w:lang w:bidi="he-IL"/>
+        </w:rPr>
+        <w:br/>
+      </w:r>
+      <w:r>
+        <w:rPr>
+          <w:rFonts w:eastAsiaTheme="minorHAnsi"/>
+          <w:lang w:bidi="he-IL"/>
+        </w:rPr>
+        <w:t>//</w:t>
+      </w:r>
+      <w:proofErr w:type="spellStart"/>
+      <w:r>
+        <w:rPr>
+          <w:rFonts w:eastAsiaTheme="minorHAnsi"/>
+          <w:lang w:bidi="he-IL"/>
+        </w:rPr>
+        <w:t>imgFilePath</w:t>
+      </w:r>
+      <w:proofErr w:type="spellEnd"/>
+      <w:r>
+        <w:rPr>
+          <w:rFonts w:eastAsiaTheme="minorHAnsi"/>
+          <w:lang w:bidi="he-IL"/>
+        </w:rPr>
+        <w:t xml:space="preserve"> </w:t>
+      </w:r>
+      <w:r>
+        <w:rPr>
+          <w:rFonts w:eastAsiaTheme="minorHAnsi" w:hint="eastAsia"/>
+          <w:lang w:bidi="he-IL"/>
+        </w:rPr>
+        <w:t>待保存的本地路径</w:t>
+      </w:r>
+      <w:r>
+        <w:rPr>
+          <w:rFonts w:eastAsiaTheme="minorHAnsi" w:hint="eastAsia"/>
+          <w:lang w:bidi="he-IL"/>
+        </w:rPr>
+        <w:br/>
+      </w:r>
+      <w:r>
+        <w:rPr>
+          <w:rFonts w:eastAsiaTheme="minorHAnsi"/>
+          <w:lang w:bidi="he-IL"/>
+        </w:rPr>
+        <w:t xml:space="preserve">public static </w:t>
+      </w:r>
+      <w:proofErr w:type="spellStart"/>
+      <w:r>
+        <w:rPr>
+          <w:rFonts w:eastAsiaTheme="minorHAnsi"/>
+          <w:lang w:bidi="he-IL"/>
+        </w:rPr>
+        <w:t>boolean</w:t>
+      </w:r>
+      <w:proofErr w:type="spellEnd"/>
+      <w:r>
+        <w:rPr>
+          <w:rFonts w:eastAsiaTheme="minorHAnsi"/>
+          <w:lang w:bidi="he-IL"/>
+        </w:rPr>
+        <w:t xml:space="preserve"> </w:t>
+      </w:r>
+      <w:proofErr w:type="spellStart"/>
+      <w:r>
+        <w:rPr>
+          <w:rFonts w:eastAsiaTheme="minorHAnsi"/>
+          <w:lang w:bidi="he-IL"/>
+        </w:rPr>
+        <w:t>GenerateImage</w:t>
+      </w:r>
+      <w:proofErr w:type="spellEnd"/>
+      <w:r>
+        <w:rPr>
+          <w:rFonts w:eastAsiaTheme="minorHAnsi"/>
+          <w:lang w:bidi="he-IL"/>
+        </w:rPr>
+        <w:t xml:space="preserve">(String base64Str, String </w:t>
+      </w:r>
+      <w:proofErr w:type="spellStart"/>
+      <w:r>
+        <w:rPr>
+          <w:rFonts w:eastAsiaTheme="minorHAnsi"/>
+          <w:lang w:bidi="he-IL"/>
+        </w:rPr>
+        <w:t>imgFilePath</w:t>
+      </w:r>
+      <w:proofErr w:type="spellEnd"/>
+      <w:r>
+        <w:rPr>
+          <w:rFonts w:eastAsiaTheme="minorHAnsi"/>
+          <w:lang w:bidi="he-IL"/>
+        </w:rPr>
+        <w:t>)</w:t>
+      </w:r>
+    </w:p>
+    <w:p>
+      <w:pPr>
+        <w:pStyle w:val="a0"/>
+        <w:ind w:firstLine="210"/>
+        <w:rPr>
+          <w:rFonts w:eastAsiaTheme="minorHAnsi" w:hint="eastAsia"/>
           <w:lang w:bidi="he-IL"/>
         </w:rPr>
       </w:pPr>
@@ -3318,7 +4561,33 @@
           <w:szCs w:val="21"/>
           <w:shd w:val="clear" w:color="auto" w:fill="FFFFFF"/>
         </w:rPr>
-        <w:t>二值结果图、灰度图、透明背景的人像图（</w:t>
+        <w:t>二</w:t>
+      </w:r>
+      <w:proofErr w:type="gramStart"/>
+      <w:r>
+        <w:rPr>
+          <w:rStyle w:val="ab"/>
+          <w:rFonts w:asciiTheme="minorHAnsi" w:eastAsiaTheme="minorHAnsi" w:hAnsiTheme="minorHAnsi" w:cs="Helvetica"/>
+          <w:b w:val="0"/>
+          <w:bCs w:val="0"/>
+          <w:sz w:val="21"/>
+          <w:szCs w:val="21"/>
+          <w:shd w:val="clear" w:color="auto" w:fill="FFFFFF"/>
+        </w:rPr>
+        <w:t>值结果图</w:t>
+      </w:r>
+      <w:proofErr w:type="gramEnd"/>
+      <w:r>
+        <w:rPr>
+          <w:rStyle w:val="ab"/>
+          <w:rFonts w:asciiTheme="minorHAnsi" w:eastAsiaTheme="minorHAnsi" w:hAnsiTheme="minorHAnsi" w:cs="Helvetica"/>
+          <w:b w:val="0"/>
+          <w:bCs w:val="0"/>
+          <w:sz w:val="21"/>
+          <w:szCs w:val="21"/>
+          <w:shd w:val="clear" w:color="auto" w:fill="FFFFFF"/>
+        </w:rPr>
+        <w:t>、灰度图、透明背景的人像图（</w:t>
       </w:r>
       <w:proofErr w:type="spellStart"/>
       <w:r>
@@ -4566,7 +5835,39 @@
                 <w:rFonts w:eastAsiaTheme="minorHAnsi" w:cs="Helvetica"/>
                 <w:szCs w:val="21"/>
               </w:rPr>
-              <w:t>，最短边至少50px，最长边最大4096px</w:t>
+              <w:t>，最短</w:t>
+            </w:r>
+            <w:proofErr w:type="gramStart"/>
+            <w:r>
+              <w:rPr>
+                <w:rFonts w:eastAsiaTheme="minorHAnsi" w:cs="Helvetica"/>
+                <w:szCs w:val="21"/>
+              </w:rPr>
+              <w:t>边至少</w:t>
+            </w:r>
+            <w:proofErr w:type="gramEnd"/>
+            <w:r>
+              <w:rPr>
+                <w:rFonts w:eastAsiaTheme="minorHAnsi" w:cs="Helvetica"/>
+                <w:szCs w:val="21"/>
+              </w:rPr>
+              <w:t>50px，最长</w:t>
+            </w:r>
+            <w:proofErr w:type="gramStart"/>
+            <w:r>
+              <w:rPr>
+                <w:rFonts w:eastAsiaTheme="minorHAnsi" w:cs="Helvetica"/>
+                <w:szCs w:val="21"/>
+              </w:rPr>
+              <w:t>边最大</w:t>
+            </w:r>
+            <w:proofErr w:type="gramEnd"/>
+            <w:r>
+              <w:rPr>
+                <w:rFonts w:eastAsiaTheme="minorHAnsi" w:cs="Helvetica"/>
+                <w:szCs w:val="21"/>
+              </w:rPr>
+              <w:t>4096px</w:t>
             </w:r>
           </w:p>
         </w:tc>
@@ -4704,12 +6005,21 @@
               </w:rPr>
             </w:pPr>
             <w:proofErr w:type="spellStart"/>
+            <w:proofErr w:type="gramStart"/>
             <w:r>
               <w:rPr>
                 <w:rFonts w:eastAsiaTheme="minorHAnsi" w:cs="Helvetica"/>
                 <w:szCs w:val="21"/>
               </w:rPr>
-              <w:t>labelmap,scoremap,foreground</w:t>
+              <w:t>labelmap,scoremap</w:t>
+            </w:r>
+            <w:proofErr w:type="gramEnd"/>
+            <w:r>
+              <w:rPr>
+                <w:rFonts w:eastAsiaTheme="minorHAnsi" w:cs="Helvetica"/>
+                <w:szCs w:val="21"/>
+              </w:rPr>
+              <w:t>,foreground</w:t>
             </w:r>
             <w:proofErr w:type="spellEnd"/>
           </w:p>
@@ -5547,11 +6857,19 @@
         <w:br/>
         <w:t xml:space="preserve">            // 2. </w:t>
       </w:r>
-      <w:r>
-        <w:rPr>
-          <w:rFonts w:eastAsiaTheme="minorHAnsi" w:hint="eastAsia"/>
-        </w:rPr>
-        <w:t>官网获取的</w:t>
+      <w:proofErr w:type="gramStart"/>
+      <w:r>
+        <w:rPr>
+          <w:rFonts w:eastAsiaTheme="minorHAnsi" w:hint="eastAsia"/>
+        </w:rPr>
+        <w:t>官网获取</w:t>
+      </w:r>
+      <w:proofErr w:type="gramEnd"/>
+      <w:r>
+        <w:rPr>
+          <w:rFonts w:eastAsiaTheme="minorHAnsi" w:hint="eastAsia"/>
+        </w:rPr>
+        <w:t>的</w:t>
       </w:r>
       <w:r>
         <w:rPr>
@@ -5595,11 +6913,19 @@
         <w:br/>
         <w:t xml:space="preserve">            // 3. </w:t>
       </w:r>
-      <w:r>
-        <w:rPr>
-          <w:rFonts w:eastAsiaTheme="minorHAnsi" w:hint="eastAsia"/>
-        </w:rPr>
-        <w:t>官网获取的</w:t>
+      <w:proofErr w:type="gramStart"/>
+      <w:r>
+        <w:rPr>
+          <w:rFonts w:eastAsiaTheme="minorHAnsi" w:hint="eastAsia"/>
+        </w:rPr>
+        <w:t>官网获取</w:t>
+      </w:r>
+      <w:proofErr w:type="gramEnd"/>
+      <w:r>
+        <w:rPr>
+          <w:rFonts w:eastAsiaTheme="minorHAnsi" w:hint="eastAsia"/>
+        </w:rPr>
+        <w:t>的</w:t>
       </w:r>
       <w:r>
         <w:rPr>
@@ -6457,6 +7783,7 @@
         <w:t xml:space="preserve">String result = </w:t>
       </w:r>
       <w:proofErr w:type="spellStart"/>
+      <w:proofErr w:type="gramStart"/>
       <w:r>
         <w:rPr>
           <w:rFonts w:eastAsiaTheme="minorHAnsi"/>
@@ -6479,6 +7806,7 @@
         <w:t>(</w:t>
       </w:r>
       <w:proofErr w:type="spellStart"/>
+      <w:proofErr w:type="gramEnd"/>
       <w:r>
         <w:rPr>
           <w:rFonts w:eastAsiaTheme="minorHAnsi"/>
@@ -6529,7 +7857,21 @@
         <w:rPr>
           <w:rFonts w:eastAsiaTheme="minorHAnsi"/>
         </w:rPr>
-        <w:t xml:space="preserve">public static String post(String </w:t>
+        <w:t xml:space="preserve">public static String </w:t>
+      </w:r>
+      <w:proofErr w:type="gramStart"/>
+      <w:r>
+        <w:rPr>
+          <w:rFonts w:eastAsiaTheme="minorHAnsi"/>
+        </w:rPr>
+        <w:t>post(</w:t>
+      </w:r>
+      <w:proofErr w:type="gramEnd"/>
+      <w:r>
+        <w:rPr>
+          <w:rFonts w:eastAsiaTheme="minorHAnsi"/>
+        </w:rPr>
+        <w:t xml:space="preserve">String </w:t>
       </w:r>
       <w:proofErr w:type="spellStart"/>
       <w:r>
@@ -6851,6 +8193,7 @@
         <w:t>(</w:t>
       </w:r>
       <w:proofErr w:type="spellStart"/>
+      <w:proofErr w:type="gramStart"/>
       <w:r>
         <w:rPr>
           <w:rFonts w:eastAsiaTheme="minorHAnsi"/>
@@ -6866,6 +8209,7 @@
         <w:t>GetFrontEndPath</w:t>
       </w:r>
       <w:proofErr w:type="spellEnd"/>
+      <w:proofErr w:type="gramEnd"/>
       <w:r>
         <w:rPr>
           <w:rFonts w:eastAsiaTheme="minorHAnsi"/>

</xml_diff>